<commit_message>
vegleges ssadm es tablak letrehozasa
</commit_message>
<xml_diff>
--- a/SSADM_ver2.0.docx
+++ b/SSADM_ver2.0.docx
@@ -51,6 +51,7 @@
           <w:rFonts w:ascii="Arial" w:hAnsi="Arial" w:cs="Arial"/>
           <w:sz w:val="24"/>
           <w:szCs w:val="24"/>
+          <w:shd w:val="clear" w:color="auto" w:fill="FFFFFF"/>
         </w:rPr>
       </w:pPr>
       <w:r>
@@ -58,71 +59,225 @@
           <w:rFonts w:ascii="Arial" w:hAnsi="Arial" w:cs="Arial"/>
           <w:sz w:val="24"/>
           <w:szCs w:val="24"/>
-        </w:rPr>
-        <w:t>Egy olyan rendszer felállítása a cél, amely teljesen elektronikus. E tulajdonsága a rendszernek lehetővé teszi a gyors és kényelmes vásárlást a felhasználók számára, illetve megkönnyíti az adatkezelés az üzemeltetőknek.</w:t>
-      </w:r>
-    </w:p>
-    <w:p>
-      <w:pPr>
-        <w:rPr>
-          <w:rFonts w:ascii="Arial" w:hAnsi="Arial" w:cs="Arial"/>
-          <w:b/>
-          <w:sz w:val="32"/>
-          <w:szCs w:val="32"/>
-        </w:rPr>
-      </w:pPr>
-      <w:r>
-        <w:rPr>
-          <w:rFonts w:ascii="Arial" w:hAnsi="Arial" w:cs="Arial"/>
-          <w:b/>
-          <w:sz w:val="32"/>
-          <w:szCs w:val="32"/>
-        </w:rPr>
-        <w:t>Javasolt rendszer:</w:t>
-      </w:r>
-    </w:p>
-    <w:p>
-      <w:pPr>
-        <w:spacing w:after="0" w:line="360" w:lineRule="auto"/>
-        <w:ind w:firstLine="851"/>
-        <w:jc w:val="both"/>
+          <w:shd w:val="clear" w:color="auto" w:fill="FFFFFF"/>
+        </w:rPr>
+        <w:t xml:space="preserve">A programnak három felhasználói szintje van, melyek között jogosultsági eltérések észlelhetők. A legkevesebb joggal rendelkező felhasználói szint a </w:t>
+      </w:r>
+      <w:r>
         <w:rPr>
           <w:rFonts w:ascii="Arial" w:hAnsi="Arial" w:cs="Arial"/>
           <w:sz w:val="24"/>
           <w:szCs w:val="24"/>
-        </w:rPr>
-      </w:pPr>
+          <w:shd w:val="clear" w:color="auto" w:fill="FFFFFF"/>
+        </w:rPr>
+        <w:t>látogató</w:t>
+      </w:r>
       <w:r>
         <w:rPr>
           <w:rFonts w:ascii="Arial" w:hAnsi="Arial" w:cs="Arial"/>
           <w:sz w:val="24"/>
           <w:szCs w:val="24"/>
-        </w:rPr>
-        <w:t xml:space="preserve">A rendszer </w:t>
+          <w:shd w:val="clear" w:color="auto" w:fill="FFFFFF"/>
+        </w:rPr>
+        <w:t xml:space="preserve">. A látogatónak lehetősége van a </w:t>
       </w:r>
       <w:r>
         <w:rPr>
           <w:rFonts w:ascii="Arial" w:hAnsi="Arial" w:cs="Arial"/>
           <w:sz w:val="24"/>
           <w:szCs w:val="24"/>
-        </w:rPr>
-        <w:t xml:space="preserve">könnyítse </w:t>
+          <w:shd w:val="clear" w:color="auto" w:fill="FFFFFF"/>
+        </w:rPr>
+        <w:t>regisztrációra,</w:t>
       </w:r>
       <w:r>
         <w:rPr>
           <w:rFonts w:ascii="Arial" w:hAnsi="Arial" w:cs="Arial"/>
           <w:sz w:val="24"/>
           <w:szCs w:val="24"/>
-        </w:rPr>
-        <w:t xml:space="preserve">elektronikus adatbázis segítségével a karbantartók adminisztrációs tevékenységeit, illetve a felhasználók rendeléseinek rendszerezését. Továbbá statisztikák generálásával </w:t>
-      </w:r>
+          <w:shd w:val="clear" w:color="auto" w:fill="FFFFFF"/>
+        </w:rPr>
+        <w:t xml:space="preserve"> ami után </w:t>
+      </w:r>
+      <w:proofErr w:type="gramStart"/>
       <w:r>
         <w:rPr>
           <w:rFonts w:ascii="Arial" w:hAnsi="Arial" w:cs="Arial"/>
           <w:sz w:val="24"/>
           <w:szCs w:val="24"/>
-        </w:rPr>
-        <w:t>és ezek feldolgozásával a rendszer hatékonysága tovább növelhető, fejleszthető. A rendszernek kapnia kell egy felhasználói felületet, ahol felhasználók, illetve az adminisztrátorok is könnyen navigálhatnak. Az ügyfelek javaslatokkal, és észrevételekkel segíthetik a fejlesztők munkáját.</w:t>
+          <w:shd w:val="clear" w:color="auto" w:fill="FFFFFF"/>
+        </w:rPr>
+        <w:t>egyel</w:t>
+      </w:r>
+      <w:proofErr w:type="gramEnd"/>
+      <w:r>
+        <w:rPr>
+          <w:rFonts w:ascii="Arial" w:hAnsi="Arial" w:cs="Arial"/>
+          <w:sz w:val="24"/>
+          <w:szCs w:val="24"/>
+          <w:shd w:val="clear" w:color="auto" w:fill="FFFFFF"/>
+        </w:rPr>
+        <w:t xml:space="preserve"> magasabb jogosultsági szintre léphet. A látogatónak lehetősége van böngészni a meglévő könyvek között, továbbá láthatja, hogy milyen új könyvek érhetők el. Az egyel magasabb jogosultságokkal bíró felhasználó a regisztrált felhasználó. A regisztráció néhány személyes adat megadásával és egy e-mail cím megadásával </w:t>
+      </w:r>
+      <w:proofErr w:type="gramStart"/>
+      <w:r>
+        <w:rPr>
+          <w:rFonts w:ascii="Arial" w:hAnsi="Arial" w:cs="Arial"/>
+          <w:sz w:val="24"/>
+          <w:szCs w:val="24"/>
+          <w:shd w:val="clear" w:color="auto" w:fill="FFFFFF"/>
+        </w:rPr>
+        <w:t>eszközölhető</w:t>
+      </w:r>
+      <w:proofErr w:type="gramEnd"/>
+      <w:r>
+        <w:rPr>
+          <w:rFonts w:ascii="Arial" w:hAnsi="Arial" w:cs="Arial"/>
+          <w:sz w:val="24"/>
+          <w:szCs w:val="24"/>
+          <w:shd w:val="clear" w:color="auto" w:fill="FFFFFF"/>
+        </w:rPr>
+        <w:t xml:space="preserve">. Ezután az adatbázisban rögzítésre kerül a látogató és egy felhasználónév+jelszó párossal tud később bejelentkezni regisztráltként. A regisztrációval lehetőség nyílik az adatbázisban található könyvek megrendelésére és megvásárlására. A rendelést egy „kosárba” gombbal tudja megtenni a regisztrált felhasználó. A már megtett, de még nem kiszállítás alatt lévő rendeléseket bármikor törölheti a vevő. A könyveket banki átutalással való kifizetés után kiszállítja a bolt. A regisztráltakról statisztikákat készít a rendszer és a rendeléseik függvényében a program megnyitásakor ajánl könyveket a felhasználónak és az új könyvek szintén megjelennek, afféle reklámként. (gondolva arra, hogy így reklámozza a rendszer az újonnan felvett könyveket). A legmagasabb felhasználói szint az </w:t>
+      </w:r>
+      <w:proofErr w:type="spellStart"/>
+      <w:r>
+        <w:rPr>
+          <w:rFonts w:ascii="Arial" w:hAnsi="Arial" w:cs="Arial"/>
+          <w:sz w:val="24"/>
+          <w:szCs w:val="24"/>
+          <w:shd w:val="clear" w:color="auto" w:fill="FFFFFF"/>
+        </w:rPr>
+        <w:t>admin</w:t>
+      </w:r>
+      <w:proofErr w:type="spellEnd"/>
+      <w:r>
+        <w:rPr>
+          <w:rFonts w:ascii="Arial" w:hAnsi="Arial" w:cs="Arial"/>
+          <w:sz w:val="24"/>
+          <w:szCs w:val="24"/>
+          <w:shd w:val="clear" w:color="auto" w:fill="FFFFFF"/>
+        </w:rPr>
+        <w:t xml:space="preserve">. Az </w:t>
+      </w:r>
+      <w:proofErr w:type="spellStart"/>
+      <w:r>
+        <w:rPr>
+          <w:rFonts w:ascii="Arial" w:hAnsi="Arial" w:cs="Arial"/>
+          <w:sz w:val="24"/>
+          <w:szCs w:val="24"/>
+          <w:shd w:val="clear" w:color="auto" w:fill="FFFFFF"/>
+        </w:rPr>
+        <w:t>adminnak</w:t>
+      </w:r>
+      <w:proofErr w:type="spellEnd"/>
+      <w:r>
+        <w:rPr>
+          <w:rFonts w:ascii="Arial" w:hAnsi="Arial" w:cs="Arial"/>
+          <w:sz w:val="24"/>
+          <w:szCs w:val="24"/>
+          <w:shd w:val="clear" w:color="auto" w:fill="FFFFFF"/>
+        </w:rPr>
+        <w:t xml:space="preserve"> lehetősége van mindenre. Bármilyen adatot módosíthat és hozzáfér a regisztráltak személyes adataihoz is. Ezt a jogosultságot a könyvesbolt üzemeltetője kapja meg illetve az ő alkalmazottai. Az alkalmazottaknak (vagy a vezetőnek) kell jóváhagyni a rendeléseket, és intézni az </w:t>
+      </w:r>
+      <w:proofErr w:type="spellStart"/>
+      <w:r>
+        <w:rPr>
+          <w:rFonts w:ascii="Arial" w:hAnsi="Arial" w:cs="Arial"/>
+          <w:sz w:val="24"/>
+          <w:szCs w:val="24"/>
+          <w:shd w:val="clear" w:color="auto" w:fill="FFFFFF"/>
+        </w:rPr>
+        <w:t>ügyesbajos</w:t>
+      </w:r>
+      <w:proofErr w:type="spellEnd"/>
+      <w:r>
+        <w:rPr>
+          <w:rFonts w:ascii="Arial" w:hAnsi="Arial" w:cs="Arial"/>
+          <w:sz w:val="24"/>
+          <w:szCs w:val="24"/>
+          <w:shd w:val="clear" w:color="auto" w:fill="FFFFFF"/>
+        </w:rPr>
+        <w:t xml:space="preserve"> dolgokat szintén a </w:t>
+      </w:r>
+      <w:proofErr w:type="spellStart"/>
+      <w:r>
+        <w:rPr>
+          <w:rFonts w:ascii="Arial" w:hAnsi="Arial" w:cs="Arial"/>
+          <w:sz w:val="24"/>
+          <w:szCs w:val="24"/>
+          <w:shd w:val="clear" w:color="auto" w:fill="FFFFFF"/>
+        </w:rPr>
+        <w:t>gui</w:t>
+      </w:r>
+      <w:proofErr w:type="spellEnd"/>
+      <w:r>
+        <w:rPr>
+          <w:rFonts w:ascii="Arial" w:hAnsi="Arial" w:cs="Arial"/>
+          <w:sz w:val="24"/>
+          <w:szCs w:val="24"/>
+          <w:shd w:val="clear" w:color="auto" w:fill="FFFFFF"/>
+        </w:rPr>
+        <w:t xml:space="preserve"> felületen keresztül. A különbség a látogató, regisztrált és </w:t>
+      </w:r>
+      <w:proofErr w:type="spellStart"/>
+      <w:r>
+        <w:rPr>
+          <w:rFonts w:ascii="Arial" w:hAnsi="Arial" w:cs="Arial"/>
+          <w:sz w:val="24"/>
+          <w:szCs w:val="24"/>
+          <w:shd w:val="clear" w:color="auto" w:fill="FFFFFF"/>
+        </w:rPr>
+        <w:t>admin</w:t>
+      </w:r>
+      <w:proofErr w:type="spellEnd"/>
+      <w:r>
+        <w:rPr>
+          <w:rFonts w:ascii="Arial" w:hAnsi="Arial" w:cs="Arial"/>
+          <w:sz w:val="24"/>
+          <w:szCs w:val="24"/>
+          <w:shd w:val="clear" w:color="auto" w:fill="FFFFFF"/>
+        </w:rPr>
+        <w:t xml:space="preserve"> között a felhasználói felületben van. Minden joghoz előre definiált, hogy mely menüpontokat láthatja és módosíthatja. A „</w:t>
+      </w:r>
+      <w:proofErr w:type="spellStart"/>
+      <w:r>
+        <w:rPr>
+          <w:rFonts w:ascii="Arial" w:hAnsi="Arial" w:cs="Arial"/>
+          <w:sz w:val="24"/>
+          <w:szCs w:val="24"/>
+          <w:shd w:val="clear" w:color="auto" w:fill="FFFFFF"/>
+        </w:rPr>
+        <w:t>könyvesbot-ultimate</w:t>
+      </w:r>
+      <w:proofErr w:type="spellEnd"/>
+      <w:r>
+        <w:rPr>
+          <w:rFonts w:ascii="Arial" w:hAnsi="Arial" w:cs="Arial"/>
+          <w:sz w:val="24"/>
+          <w:szCs w:val="24"/>
+          <w:shd w:val="clear" w:color="auto" w:fill="FFFFFF"/>
+        </w:rPr>
+        <w:t xml:space="preserve">” tökéletes lehetőséget nyújt arra, hogy az ember az otthonából </w:t>
+      </w:r>
+      <w:proofErr w:type="spellStart"/>
+      <w:r>
+        <w:rPr>
+          <w:rFonts w:ascii="Arial" w:hAnsi="Arial" w:cs="Arial"/>
+          <w:sz w:val="24"/>
+          <w:szCs w:val="24"/>
+          <w:shd w:val="clear" w:color="auto" w:fill="FFFFFF"/>
+        </w:rPr>
+        <w:t>-a</w:t>
+      </w:r>
+      <w:proofErr w:type="spellEnd"/>
+      <w:r>
+        <w:rPr>
+          <w:rFonts w:ascii="Arial" w:hAnsi="Arial" w:cs="Arial"/>
+          <w:sz w:val="24"/>
+          <w:szCs w:val="24"/>
+          <w:shd w:val="clear" w:color="auto" w:fill="FFFFFF"/>
+        </w:rPr>
+        <w:t xml:space="preserve"> kényelmes fotelből- megrendelje és kifizesse kedvenc könyveit és böngéssze az új olvasnivalókat.</w:t>
       </w:r>
     </w:p>
     <w:p>
@@ -131,18 +286,25 @@
         <w:ind w:firstLine="851"/>
         <w:jc w:val="both"/>
         <w:rPr>
+          <w:sz w:val="24"/>
+          <w:szCs w:val="24"/>
+        </w:rPr>
+      </w:pPr>
+      <w:r>
+        <w:rPr>
           <w:rFonts w:ascii="Arial" w:hAnsi="Arial" w:cs="Arial"/>
           <w:sz w:val="24"/>
           <w:szCs w:val="24"/>
         </w:rPr>
-      </w:pPr>
+        <w:t>Ez egy aszta</w:t>
+      </w:r>
       <w:r>
         <w:rPr>
           <w:rFonts w:ascii="Arial" w:hAnsi="Arial" w:cs="Arial"/>
           <w:sz w:val="24"/>
           <w:szCs w:val="24"/>
         </w:rPr>
-        <w:t>Ez egy aszta</w:t>
+        <w:t>li alkalmazás lesz, amely megavaló</w:t>
       </w:r>
       <w:r>
         <w:rPr>
@@ -150,7 +312,7 @@
           <w:sz w:val="24"/>
           <w:szCs w:val="24"/>
         </w:rPr>
-        <w:t>li alkalmazás lesz, amely megavaló</w:t>
+        <w:t xml:space="preserve">sítása javás </w:t>
       </w:r>
       <w:r>
         <w:rPr>
@@ -158,7 +320,7 @@
           <w:sz w:val="24"/>
           <w:szCs w:val="24"/>
         </w:rPr>
-        <w:t xml:space="preserve">sítása javás </w:t>
+        <w:t>környezetben</w:t>
       </w:r>
       <w:r>
         <w:rPr>
@@ -166,42 +328,26 @@
           <w:sz w:val="24"/>
           <w:szCs w:val="24"/>
         </w:rPr>
-        <w:t>környezetben</w:t>
-      </w:r>
+        <w:t xml:space="preserve">, </w:t>
+      </w:r>
+      <w:proofErr w:type="spellStart"/>
       <w:r>
         <w:rPr>
           <w:rFonts w:ascii="Arial" w:hAnsi="Arial" w:cs="Arial"/>
           <w:sz w:val="24"/>
           <w:szCs w:val="24"/>
         </w:rPr>
-        <w:t xml:space="preserve">, </w:t>
-      </w:r>
-      <w:proofErr w:type="spellStart"/>
+        <w:t>oracle</w:t>
+      </w:r>
+      <w:proofErr w:type="spellEnd"/>
       <w:r>
         <w:rPr>
           <w:rFonts w:ascii="Arial" w:hAnsi="Arial" w:cs="Arial"/>
           <w:sz w:val="24"/>
           <w:szCs w:val="24"/>
         </w:rPr>
-        <w:t>oracle</w:t>
-      </w:r>
-      <w:proofErr w:type="spellEnd"/>
-      <w:r>
-        <w:rPr>
-          <w:rFonts w:ascii="Arial" w:hAnsi="Arial" w:cs="Arial"/>
-          <w:sz w:val="24"/>
-          <w:szCs w:val="24"/>
-        </w:rPr>
         <w:t xml:space="preserve"> adatbázis segítségével fog történni.</w:t>
       </w:r>
-    </w:p>
-    <w:p>
-      <w:pPr>
-        <w:rPr>
-          <w:sz w:val="24"/>
-          <w:szCs w:val="24"/>
-        </w:rPr>
-      </w:pPr>
       <w:r>
         <w:rPr>
           <w:sz w:val="24"/>
@@ -10563,15 +10709,7 @@
                 <w:sz w:val="24"/>
                 <w:szCs w:val="24"/>
               </w:rPr>
-              <w:t xml:space="preserve"> </w:t>
-            </w:r>
-            <w:r>
-              <w:rPr>
-                <w:rFonts w:ascii="Arial" w:hAnsi="Arial" w:cs="Arial"/>
-                <w:sz w:val="24"/>
-                <w:szCs w:val="24"/>
-              </w:rPr>
-              <w:t>(13) *</w:t>
+              <w:t xml:space="preserve"> (13) *</w:t>
             </w:r>
             <w:proofErr w:type="spellStart"/>
             <w:r>
@@ -11190,15 +11328,7 @@
                 <w:sz w:val="24"/>
                 <w:szCs w:val="24"/>
               </w:rPr>
-              <w:t xml:space="preserve"> </w:t>
-            </w:r>
-            <w:r>
-              <w:rPr>
-                <w:rFonts w:ascii="Arial" w:hAnsi="Arial" w:cs="Arial"/>
-                <w:sz w:val="24"/>
-                <w:szCs w:val="24"/>
-              </w:rPr>
-              <w:t xml:space="preserve">(13) </w:t>
+              <w:t xml:space="preserve"> (13) </w:t>
             </w:r>
           </w:p>
         </w:tc>
@@ -11352,15 +11482,7 @@
                 <w:sz w:val="24"/>
                 <w:szCs w:val="24"/>
               </w:rPr>
-              <w:t xml:space="preserve"> </w:t>
-            </w:r>
-            <w:r>
-              <w:rPr>
-                <w:rFonts w:ascii="Arial" w:hAnsi="Arial" w:cs="Arial"/>
-                <w:sz w:val="24"/>
-                <w:szCs w:val="24"/>
-              </w:rPr>
-              <w:t xml:space="preserve">(13) </w:t>
+              <w:t xml:space="preserve"> (13) </w:t>
             </w:r>
           </w:p>
         </w:tc>
@@ -11488,15 +11610,7 @@
                 <w:sz w:val="24"/>
                 <w:szCs w:val="24"/>
               </w:rPr>
-              <w:t xml:space="preserve"> </w:t>
-            </w:r>
-            <w:r>
-              <w:rPr>
-                <w:rFonts w:ascii="Arial" w:hAnsi="Arial" w:cs="Arial"/>
-                <w:sz w:val="24"/>
-                <w:szCs w:val="24"/>
-              </w:rPr>
-              <w:t xml:space="preserve">(13) </w:t>
+              <w:t xml:space="preserve"> (13) </w:t>
             </w:r>
           </w:p>
         </w:tc>
@@ -19648,7 +19762,7 @@
             <w:rPr>
               <w:noProof/>
             </w:rPr>
-            <w:t>10</w:t>
+            <w:t>1</w:t>
           </w:r>
         </w:fldSimple>
       </w:p>
@@ -20884,6 +20998,11 @@
       <w:contextualSpacing/>
     </w:pPr>
   </w:style>
+  <w:style w:type="character" w:customStyle="1" w:styleId="apple-converted-space">
+    <w:name w:val="apple-converted-space"/>
+    <w:basedOn w:val="Bekezdsalapbettpusa"/>
+    <w:rsid w:val="00842845"/>
+  </w:style>
 </w:styles>
 </file>
 
@@ -21175,7 +21294,7 @@
 </file>
 
 <file path=customXml/itemProps1.xml><?xml version="1.0" encoding="utf-8"?>
-<ds:datastoreItem xmlns:ds="http://schemas.openxmlformats.org/officeDocument/2006/customXml" ds:itemID="{3447C83E-7D34-4E9A-ADE8-347EC5C239A8}">
+<ds:datastoreItem xmlns:ds="http://schemas.openxmlformats.org/officeDocument/2006/customXml" ds:itemID="{8A897F34-3892-4BDA-8004-B347D2706E62}">
   <ds:schemaRefs>
     <ds:schemaRef ds:uri="http://schemas.openxmlformats.org/officeDocument/2006/bibliography"/>
   </ds:schemaRefs>

</xml_diff>